<commit_message>
updated database with Security questions answers and better crud support
</commit_message>
<xml_diff>
--- a/DATABASE/notes.docx
+++ b/DATABASE/notes.docx
@@ -4,6 +4,15 @@
   <w:body>
     <w:sdt>
       <w:sdtPr>
+        <w:rPr>
+          <w:rFonts w:asciiTheme="minorHAnsi" w:eastAsiaTheme="minorHAnsi" w:hAnsiTheme="minorHAnsi" w:cstheme="minorBidi"/>
+          <w:color w:val="auto"/>
+          <w:kern w:val="2"/>
+          <w:sz w:val="22"/>
+          <w:szCs w:val="22"/>
+          <w:lang w:val="en-IE"/>
+          <w14:ligatures w14:val="standardContextual"/>
+        </w:rPr>
         <w:id w:val="1780525641"/>
         <w:docPartObj>
           <w:docPartGallery w:val="Table of Contents"/>
@@ -12,16 +21,9 @@
       </w:sdtPr>
       <w:sdtEndPr>
         <w:rPr>
-          <w:rFonts w:asciiTheme="minorHAnsi" w:eastAsiaTheme="minorHAnsi" w:hAnsiTheme="minorHAnsi" w:cstheme="minorBidi"/>
           <w:b/>
           <w:bCs/>
           <w:noProof/>
-          <w:color w:val="auto"/>
-          <w:kern w:val="2"/>
-          <w:sz w:val="22"/>
-          <w:szCs w:val="22"/>
-          <w:lang w:val="en-IE"/>
-          <w14:ligatures w14:val="standardContextual"/>
         </w:rPr>
       </w:sdtEndPr>
       <w:sdtContent>
@@ -37,10 +39,15 @@
           <w:pPr>
             <w:pStyle w:val="TOC1"/>
             <w:tabs>
+              <w:tab w:val="left" w:pos="480"/>
               <w:tab w:val="right" w:leader="dot" w:pos="9016"/>
             </w:tabs>
             <w:rPr>
+              <w:rFonts w:eastAsiaTheme="minorEastAsia"/>
               <w:noProof/>
+              <w:sz w:val="24"/>
+              <w:szCs w:val="24"/>
+              <w:lang w:eastAsia="en-IE"/>
             </w:rPr>
           </w:pPr>
           <w:r>
@@ -52,24 +59,42 @@
           <w:r>
             <w:fldChar w:fldCharType="separate"/>
           </w:r>
-          <w:hyperlink w:anchor="_Toc180661231" w:history="1">
+          <w:hyperlink w:anchor="_Toc180748191" w:history="1">
             <w:r>
               <w:rPr>
                 <w:rStyle w:val="Hyperlink"/>
                 <w:noProof/>
                 <w:lang w:val="en-US"/>
               </w:rPr>
-              <w:t>1. ERDs (Entity-Relationship Diagrams)</w:t>
-            </w:r>
-            <w:r>
-              <w:rPr>
-                <w:noProof/>
-                <w:webHidden/>
+              <w:t>1.</w:t>
+            </w:r>
+            <w:r>
+              <w:rPr>
+                <w:rFonts w:eastAsiaTheme="minorEastAsia"/>
+                <w:noProof/>
+                <w:sz w:val="24"/>
+                <w:szCs w:val="24"/>
+                <w:lang w:eastAsia="en-IE"/>
               </w:rPr>
               <w:tab/>
             </w:r>
             <w:r>
               <w:rPr>
+                <w:rStyle w:val="Hyperlink"/>
+                <w:noProof/>
+                <w:lang w:val="en-US"/>
+              </w:rPr>
+              <w:t>ERDs (Entity-Relationship Diagrams)</w:t>
+            </w:r>
+            <w:r>
+              <w:rPr>
+                <w:noProof/>
+                <w:webHidden/>
+              </w:rPr>
+              <w:tab/>
+            </w:r>
+            <w:r>
+              <w:rPr>
                 <w:noProof/>
                 <w:webHidden/>
               </w:rPr>
@@ -80,7 +105,7 @@
                 <w:noProof/>
                 <w:webHidden/>
               </w:rPr>
-              <w:instrText xml:space="preserve"> PAGEREF _Toc180661231 \h </w:instrText>
+              <w:instrText xml:space="preserve"> PAGEREF _Toc180748191 \h </w:instrText>
             </w:r>
             <w:r>
               <w:rPr>
@@ -118,10 +143,14 @@
               <w:tab w:val="right" w:leader="dot" w:pos="9016"/>
             </w:tabs>
             <w:rPr>
+              <w:rFonts w:eastAsiaTheme="minorEastAsia"/>
               <w:noProof/>
+              <w:sz w:val="24"/>
+              <w:szCs w:val="24"/>
+              <w:lang w:eastAsia="en-IE"/>
             </w:rPr>
           </w:pPr>
-          <w:hyperlink w:anchor="_Toc180661232" w:history="1">
+          <w:hyperlink w:anchor="_Toc180748192" w:history="1">
             <w:r>
               <w:rPr>
                 <w:rStyle w:val="Hyperlink"/>
@@ -149,7 +178,7 @@
                 <w:noProof/>
                 <w:webHidden/>
               </w:rPr>
-              <w:instrText xml:space="preserve"> PAGEREF _Toc180661232 \h </w:instrText>
+              <w:instrText xml:space="preserve"> PAGEREF _Toc180748192 \h </w:instrText>
             </w:r>
             <w:r>
               <w:rPr>
@@ -187,10 +216,14 @@
               <w:tab w:val="right" w:leader="dot" w:pos="9016"/>
             </w:tabs>
             <w:rPr>
+              <w:rFonts w:eastAsiaTheme="minorEastAsia"/>
               <w:noProof/>
+              <w:sz w:val="24"/>
+              <w:szCs w:val="24"/>
+              <w:lang w:eastAsia="en-IE"/>
             </w:rPr>
           </w:pPr>
-          <w:hyperlink w:anchor="_Toc180661233" w:history="1">
+          <w:hyperlink w:anchor="_Toc180748193" w:history="1">
             <w:r>
               <w:rPr>
                 <w:rStyle w:val="Hyperlink"/>
@@ -218,7 +251,7 @@
                 <w:noProof/>
                 <w:webHidden/>
               </w:rPr>
-              <w:instrText xml:space="preserve"> PAGEREF _Toc180661233 \h </w:instrText>
+              <w:instrText xml:space="preserve"> PAGEREF _Toc180748193 \h </w:instrText>
             </w:r>
             <w:r>
               <w:rPr>
@@ -256,10 +289,14 @@
               <w:tab w:val="right" w:leader="dot" w:pos="9016"/>
             </w:tabs>
             <w:rPr>
+              <w:rFonts w:eastAsiaTheme="minorEastAsia"/>
               <w:noProof/>
+              <w:sz w:val="24"/>
+              <w:szCs w:val="24"/>
+              <w:lang w:eastAsia="en-IE"/>
             </w:rPr>
           </w:pPr>
-          <w:hyperlink w:anchor="_Toc180661234" w:history="1">
+          <w:hyperlink w:anchor="_Toc180748194" w:history="1">
             <w:r>
               <w:rPr>
                 <w:rStyle w:val="Hyperlink"/>
@@ -287,7 +324,7 @@
                 <w:noProof/>
                 <w:webHidden/>
               </w:rPr>
-              <w:instrText xml:space="preserve"> PAGEREF _Toc180661234 \h </w:instrText>
+              <w:instrText xml:space="preserve"> PAGEREF _Toc180748194 \h </w:instrText>
             </w:r>
             <w:r>
               <w:rPr>
@@ -325,10 +362,14 @@
               <w:tab w:val="right" w:leader="dot" w:pos="9016"/>
             </w:tabs>
             <w:rPr>
+              <w:rFonts w:eastAsiaTheme="minorEastAsia"/>
               <w:noProof/>
+              <w:sz w:val="24"/>
+              <w:szCs w:val="24"/>
+              <w:lang w:eastAsia="en-IE"/>
             </w:rPr>
           </w:pPr>
-          <w:hyperlink w:anchor="_Toc180661235" w:history="1">
+          <w:hyperlink w:anchor="_Toc180748195" w:history="1">
             <w:r>
               <w:rPr>
                 <w:rStyle w:val="Hyperlink"/>
@@ -356,7 +397,7 @@
                 <w:noProof/>
                 <w:webHidden/>
               </w:rPr>
-              <w:instrText xml:space="preserve"> PAGEREF _Toc180661235 \h </w:instrText>
+              <w:instrText xml:space="preserve"> PAGEREF _Toc180748195 \h </w:instrText>
             </w:r>
             <w:r>
               <w:rPr>
@@ -376,7 +417,7 @@
                 <w:noProof/>
                 <w:webHidden/>
               </w:rPr>
-              <w:t>2</w:t>
+              <w:t>3</w:t>
             </w:r>
             <w:r>
               <w:rPr>
@@ -394,10 +435,14 @@
               <w:tab w:val="right" w:leader="dot" w:pos="9016"/>
             </w:tabs>
             <w:rPr>
+              <w:rFonts w:eastAsiaTheme="minorEastAsia"/>
               <w:noProof/>
+              <w:sz w:val="24"/>
+              <w:szCs w:val="24"/>
+              <w:lang w:eastAsia="en-IE"/>
             </w:rPr>
           </w:pPr>
-          <w:hyperlink w:anchor="_Toc180661236" w:history="1">
+          <w:hyperlink w:anchor="_Toc180748196" w:history="1">
             <w:r>
               <w:rPr>
                 <w:rStyle w:val="Hyperlink"/>
@@ -425,7 +470,7 @@
                 <w:noProof/>
                 <w:webHidden/>
               </w:rPr>
-              <w:instrText xml:space="preserve"> PAGEREF _Toc180661236 \h </w:instrText>
+              <w:instrText xml:space="preserve"> PAGEREF _Toc180748196 \h </w:instrText>
             </w:r>
             <w:r>
               <w:rPr>
@@ -445,7 +490,7 @@
                 <w:noProof/>
                 <w:webHidden/>
               </w:rPr>
-              <w:t>2</w:t>
+              <w:t>3</w:t>
             </w:r>
             <w:r>
               <w:rPr>
@@ -463,10 +508,14 @@
               <w:tab w:val="right" w:leader="dot" w:pos="9016"/>
             </w:tabs>
             <w:rPr>
+              <w:rFonts w:eastAsiaTheme="minorEastAsia"/>
               <w:noProof/>
+              <w:sz w:val="24"/>
+              <w:szCs w:val="24"/>
+              <w:lang w:eastAsia="en-IE"/>
             </w:rPr>
           </w:pPr>
-          <w:hyperlink w:anchor="_Toc180661237" w:history="1">
+          <w:hyperlink w:anchor="_Toc180748197" w:history="1">
             <w:r>
               <w:rPr>
                 <w:rStyle w:val="Hyperlink"/>
@@ -494,7 +543,7 @@
                 <w:noProof/>
                 <w:webHidden/>
               </w:rPr>
-              <w:instrText xml:space="preserve"> PAGEREF _Toc180661237 \h </w:instrText>
+              <w:instrText xml:space="preserve"> PAGEREF _Toc180748197 \h </w:instrText>
             </w:r>
             <w:r>
               <w:rPr>
@@ -514,7 +563,7 @@
                 <w:noProof/>
                 <w:webHidden/>
               </w:rPr>
-              <w:t>3</w:t>
+              <w:t>4</w:t>
             </w:r>
             <w:r>
               <w:rPr>
@@ -532,10 +581,14 @@
               <w:tab w:val="right" w:leader="dot" w:pos="9016"/>
             </w:tabs>
             <w:rPr>
+              <w:rFonts w:eastAsiaTheme="minorEastAsia"/>
               <w:noProof/>
+              <w:sz w:val="24"/>
+              <w:szCs w:val="24"/>
+              <w:lang w:eastAsia="en-IE"/>
             </w:rPr>
           </w:pPr>
-          <w:hyperlink w:anchor="_Toc180661238" w:history="1">
+          <w:hyperlink w:anchor="_Toc180748198" w:history="1">
             <w:r>
               <w:rPr>
                 <w:rStyle w:val="Hyperlink"/>
@@ -563,7 +616,7 @@
                 <w:noProof/>
                 <w:webHidden/>
               </w:rPr>
-              <w:instrText xml:space="preserve"> PAGEREF _Toc180661238 \h </w:instrText>
+              <w:instrText xml:space="preserve"> PAGEREF _Toc180748198 \h </w:instrText>
             </w:r>
             <w:r>
               <w:rPr>
@@ -583,7 +636,7 @@
                 <w:noProof/>
                 <w:webHidden/>
               </w:rPr>
-              <w:t>3</w:t>
+              <w:t>4</w:t>
             </w:r>
             <w:r>
               <w:rPr>
@@ -601,10 +654,14 @@
               <w:tab w:val="right" w:leader="dot" w:pos="9016"/>
             </w:tabs>
             <w:rPr>
+              <w:rFonts w:eastAsiaTheme="minorEastAsia"/>
               <w:noProof/>
+              <w:sz w:val="24"/>
+              <w:szCs w:val="24"/>
+              <w:lang w:eastAsia="en-IE"/>
             </w:rPr>
           </w:pPr>
-          <w:hyperlink w:anchor="_Toc180661239" w:history="1">
+          <w:hyperlink w:anchor="_Toc180748199" w:history="1">
             <w:r>
               <w:rPr>
                 <w:rStyle w:val="Hyperlink"/>
@@ -632,7 +689,7 @@
                 <w:noProof/>
                 <w:webHidden/>
               </w:rPr>
-              <w:instrText xml:space="preserve"> PAGEREF _Toc180661239 \h </w:instrText>
+              <w:instrText xml:space="preserve"> PAGEREF _Toc180748199 \h </w:instrText>
             </w:r>
             <w:r>
               <w:rPr>
@@ -652,7 +709,7 @@
                 <w:noProof/>
                 <w:webHidden/>
               </w:rPr>
-              <w:t>3</w:t>
+              <w:t>4</w:t>
             </w:r>
             <w:r>
               <w:rPr>
@@ -670,10 +727,14 @@
               <w:tab w:val="right" w:leader="dot" w:pos="9016"/>
             </w:tabs>
             <w:rPr>
+              <w:rFonts w:eastAsiaTheme="minorEastAsia"/>
               <w:noProof/>
+              <w:sz w:val="24"/>
+              <w:szCs w:val="24"/>
+              <w:lang w:eastAsia="en-IE"/>
             </w:rPr>
           </w:pPr>
-          <w:hyperlink w:anchor="_Toc180661240" w:history="1">
+          <w:hyperlink w:anchor="_Toc180748200" w:history="1">
             <w:r>
               <w:rPr>
                 <w:rStyle w:val="Hyperlink"/>
@@ -701,7 +762,7 @@
                 <w:noProof/>
                 <w:webHidden/>
               </w:rPr>
-              <w:instrText xml:space="preserve"> PAGEREF _Toc180661240 \h </w:instrText>
+              <w:instrText xml:space="preserve"> PAGEREF _Toc180748200 \h </w:instrText>
             </w:r>
             <w:r>
               <w:rPr>
@@ -721,7 +782,7 @@
                 <w:noProof/>
                 <w:webHidden/>
               </w:rPr>
-              <w:t>3</w:t>
+              <w:t>5</w:t>
             </w:r>
             <w:r>
               <w:rPr>
@@ -739,10 +800,14 @@
               <w:tab w:val="right" w:leader="dot" w:pos="9016"/>
             </w:tabs>
             <w:rPr>
+              <w:rFonts w:eastAsiaTheme="minorEastAsia"/>
               <w:noProof/>
+              <w:sz w:val="24"/>
+              <w:szCs w:val="24"/>
+              <w:lang w:eastAsia="en-IE"/>
             </w:rPr>
           </w:pPr>
-          <w:hyperlink w:anchor="_Toc180661241" w:history="1">
+          <w:hyperlink w:anchor="_Toc180748201" w:history="1">
             <w:r>
               <w:rPr>
                 <w:rStyle w:val="Hyperlink"/>
@@ -770,7 +835,7 @@
                 <w:noProof/>
                 <w:webHidden/>
               </w:rPr>
-              <w:instrText xml:space="preserve"> PAGEREF _Toc180661241 \h </w:instrText>
+              <w:instrText xml:space="preserve"> PAGEREF _Toc180748201 \h </w:instrText>
             </w:r>
             <w:r>
               <w:rPr>
@@ -790,7 +855,7 @@
                 <w:noProof/>
                 <w:webHidden/>
               </w:rPr>
-              <w:t>4</w:t>
+              <w:t>5</w:t>
             </w:r>
             <w:r>
               <w:rPr>
@@ -808,10 +873,14 @@
               <w:tab w:val="right" w:leader="dot" w:pos="9016"/>
             </w:tabs>
             <w:rPr>
+              <w:rFonts w:eastAsiaTheme="minorEastAsia"/>
               <w:noProof/>
+              <w:sz w:val="24"/>
+              <w:szCs w:val="24"/>
+              <w:lang w:eastAsia="en-IE"/>
             </w:rPr>
           </w:pPr>
-          <w:hyperlink w:anchor="_Toc180661242" w:history="1">
+          <w:hyperlink w:anchor="_Toc180748202" w:history="1">
             <w:r>
               <w:rPr>
                 <w:rStyle w:val="Hyperlink"/>
@@ -839,7 +908,7 @@
                 <w:noProof/>
                 <w:webHidden/>
               </w:rPr>
-              <w:instrText xml:space="preserve"> PAGEREF _Toc180661242 \h </w:instrText>
+              <w:instrText xml:space="preserve"> PAGEREF _Toc180748202 \h </w:instrText>
             </w:r>
             <w:r>
               <w:rPr>
@@ -859,7 +928,7 @@
                 <w:noProof/>
                 <w:webHidden/>
               </w:rPr>
-              <w:t>4</w:t>
+              <w:t>5</w:t>
             </w:r>
             <w:r>
               <w:rPr>
@@ -877,10 +946,14 @@
               <w:tab w:val="right" w:leader="dot" w:pos="9016"/>
             </w:tabs>
             <w:rPr>
+              <w:rFonts w:eastAsiaTheme="minorEastAsia"/>
               <w:noProof/>
+              <w:sz w:val="24"/>
+              <w:szCs w:val="24"/>
+              <w:lang w:eastAsia="en-IE"/>
             </w:rPr>
           </w:pPr>
-          <w:hyperlink w:anchor="_Toc180661243" w:history="1">
+          <w:hyperlink w:anchor="_Toc180748203" w:history="1">
             <w:r>
               <w:rPr>
                 <w:rStyle w:val="Hyperlink"/>
@@ -908,7 +981,7 @@
                 <w:noProof/>
                 <w:webHidden/>
               </w:rPr>
-              <w:instrText xml:space="preserve"> PAGEREF _Toc180661243 \h </w:instrText>
+              <w:instrText xml:space="preserve"> PAGEREF _Toc180748203 \h </w:instrText>
             </w:r>
             <w:r>
               <w:rPr>
@@ -928,7 +1001,7 @@
                 <w:noProof/>
                 <w:webHidden/>
               </w:rPr>
-              <w:t>4</w:t>
+              <w:t>5</w:t>
             </w:r>
             <w:r>
               <w:rPr>
@@ -946,10 +1019,14 @@
               <w:tab w:val="right" w:leader="dot" w:pos="9016"/>
             </w:tabs>
             <w:rPr>
+              <w:rFonts w:eastAsiaTheme="minorEastAsia"/>
               <w:noProof/>
+              <w:sz w:val="24"/>
+              <w:szCs w:val="24"/>
+              <w:lang w:eastAsia="en-IE"/>
             </w:rPr>
           </w:pPr>
-          <w:hyperlink w:anchor="_Toc180661244" w:history="1">
+          <w:hyperlink w:anchor="_Toc180748204" w:history="1">
             <w:r>
               <w:rPr>
                 <w:rStyle w:val="Hyperlink"/>
@@ -977,7 +1054,7 @@
                 <w:noProof/>
                 <w:webHidden/>
               </w:rPr>
-              <w:instrText xml:space="preserve"> PAGEREF _Toc180661244 \h </w:instrText>
+              <w:instrText xml:space="preserve"> PAGEREF _Toc180748204 \h </w:instrText>
             </w:r>
             <w:r>
               <w:rPr>
@@ -997,7 +1074,7 @@
                 <w:noProof/>
                 <w:webHidden/>
               </w:rPr>
-              <w:t>4</w:t>
+              <w:t>5</w:t>
             </w:r>
             <w:r>
               <w:rPr>
@@ -1015,10 +1092,14 @@
               <w:tab w:val="right" w:leader="dot" w:pos="9016"/>
             </w:tabs>
             <w:rPr>
+              <w:rFonts w:eastAsiaTheme="minorEastAsia"/>
               <w:noProof/>
+              <w:sz w:val="24"/>
+              <w:szCs w:val="24"/>
+              <w:lang w:eastAsia="en-IE"/>
             </w:rPr>
           </w:pPr>
-          <w:hyperlink w:anchor="_Toc180661245" w:history="1">
+          <w:hyperlink w:anchor="_Toc180748205" w:history="1">
             <w:r>
               <w:rPr>
                 <w:rStyle w:val="Hyperlink"/>
@@ -1046,7 +1127,7 @@
                 <w:noProof/>
                 <w:webHidden/>
               </w:rPr>
-              <w:instrText xml:space="preserve"> PAGEREF _Toc180661245 \h </w:instrText>
+              <w:instrText xml:space="preserve"> PAGEREF _Toc180748205 \h </w:instrText>
             </w:r>
             <w:r>
               <w:rPr>
@@ -1066,7 +1147,79 @@
                 <w:noProof/>
                 <w:webHidden/>
               </w:rPr>
-              <w:t>5</w:t>
+              <w:t>6</w:t>
+            </w:r>
+            <w:r>
+              <w:rPr>
+                <w:noProof/>
+                <w:webHidden/>
+              </w:rPr>
+              <w:fldChar w:fldCharType="end"/>
+            </w:r>
+          </w:hyperlink>
+        </w:p>
+        <w:p>
+          <w:pPr>
+            <w:pStyle w:val="TOC1"/>
+            <w:tabs>
+              <w:tab w:val="right" w:leader="dot" w:pos="9016"/>
+            </w:tabs>
+            <w:rPr>
+              <w:rFonts w:eastAsiaTheme="minorEastAsia"/>
+              <w:noProof/>
+              <w:sz w:val="24"/>
+              <w:szCs w:val="24"/>
+              <w:lang w:eastAsia="en-IE"/>
+            </w:rPr>
+          </w:pPr>
+          <w:hyperlink w:anchor="_Toc180748206" w:history="1">
+            <w:r>
+              <w:rPr>
+                <w:rStyle w:val="Hyperlink"/>
+                <w:noProof/>
+              </w:rPr>
+              <w:t>Bibliography</w:t>
+            </w:r>
+            <w:r>
+              <w:rPr>
+                <w:noProof/>
+                <w:webHidden/>
+              </w:rPr>
+              <w:tab/>
+            </w:r>
+            <w:r>
+              <w:rPr>
+                <w:noProof/>
+                <w:webHidden/>
+              </w:rPr>
+              <w:fldChar w:fldCharType="begin"/>
+            </w:r>
+            <w:r>
+              <w:rPr>
+                <w:noProof/>
+                <w:webHidden/>
+              </w:rPr>
+              <w:instrText xml:space="preserve"> PAGEREF _Toc180748206 \h </w:instrText>
+            </w:r>
+            <w:r>
+              <w:rPr>
+                <w:noProof/>
+                <w:webHidden/>
+              </w:rPr>
+            </w:r>
+            <w:r>
+              <w:rPr>
+                <w:noProof/>
+                <w:webHidden/>
+              </w:rPr>
+              <w:fldChar w:fldCharType="separate"/>
+            </w:r>
+            <w:r>
+              <w:rPr>
+                <w:noProof/>
+                <w:webHidden/>
+              </w:rPr>
+              <w:t>6</w:t>
             </w:r>
             <w:r>
               <w:rPr>
@@ -1099,27 +1252,169 @@
     <w:p>
       <w:pPr>
         <w:pStyle w:val="Heading1"/>
-        <w:rPr>
-          <w:lang w:val="en-US"/>
-        </w:rPr>
-      </w:pPr>
-      <w:bookmarkStart w:id="0" w:name="_Toc180661231"/>
-      <w:r>
-        <w:rPr>
-          <w:lang w:val="en-US"/>
-        </w:rPr>
-        <w:t>1. ERDs (Entity-Relationship Diagrams)</w:t>
+        <w:numPr>
+          <w:ilvl w:val="0"/>
+          <w:numId w:val="1"/>
+        </w:numPr>
+        <w:rPr>
+          <w:lang w:val="en-US"/>
+        </w:rPr>
+      </w:pPr>
+      <w:bookmarkStart w:id="0" w:name="_Toc180748191"/>
+      <w:r>
+        <w:rPr>
+          <w:lang w:val="en-US"/>
+        </w:rPr>
+        <w:t>ERDs (Entity-Relationship Diagrams)</w:t>
       </w:r>
       <w:bookmarkEnd w:id="0"/>
     </w:p>
     <w:p>
       <w:pPr>
+        <w:rPr>
+          <w:lang w:val="en-US"/>
+        </w:rPr>
+      </w:pPr>
+    </w:p>
+    <w:p>
+      <w:pPr>
+        <w:rPr>
+          <w:lang w:val="en-US"/>
+        </w:rPr>
+      </w:pPr>
+      <w:r>
+        <w:rPr>
+          <w:lang w:val="en-US"/>
+        </w:rPr>
+        <w:t xml:space="preserve">For the development of the </w:t>
+      </w:r>
+      <w:proofErr w:type="gramStart"/>
+      <w:r>
+        <w:rPr>
+          <w:lang w:val="en-US"/>
+        </w:rPr>
+        <w:t>ERD</w:t>
+      </w:r>
+      <w:proofErr w:type="gramEnd"/>
+      <w:r>
+        <w:rPr>
+          <w:lang w:val="en-US"/>
+        </w:rPr>
+        <w:t xml:space="preserve"> I incorporated the usage of both Oracle Data Modeler to make the logical and relational model of the ERD</w:t>
+      </w:r>
+    </w:p>
+    <w:p>
+      <w:pPr>
+        <w:rPr>
+          <w:lang w:val="en-US"/>
+        </w:rPr>
+      </w:pPr>
+    </w:p>
+    <w:p>
+      <w:pPr>
+        <w:rPr>
+          <w:lang w:val="en-US"/>
+        </w:rPr>
+      </w:pPr>
+      <w:sdt>
+        <w:sdtPr>
+          <w:rPr>
+            <w:lang w:val="en-US"/>
+          </w:rPr>
+          <w:id w:val="357784569"/>
+          <w:citation/>
+        </w:sdtPr>
+        <w:sdtContent>
+          <w:r>
+            <w:rPr>
+              <w:lang w:val="en-US"/>
+            </w:rPr>
+            <w:fldChar w:fldCharType="begin"/>
+          </w:r>
+          <w:r>
+            <w:rPr>
+              <w:lang w:val="en-GB"/>
+            </w:rPr>
+            <w:instrText xml:space="preserve"> CITATION Ora \l 2057 </w:instrText>
+          </w:r>
+          <w:r>
+            <w:rPr>
+              <w:lang w:val="en-US"/>
+            </w:rPr>
+            <w:fldChar w:fldCharType="separate"/>
+          </w:r>
+          <w:r>
+            <w:rPr>
+              <w:noProof/>
+              <w:lang w:val="en-GB"/>
+            </w:rPr>
+            <w:t>(Oracle, n.d.)</w:t>
+          </w:r>
+          <w:r>
+            <w:rPr>
+              <w:lang w:val="en-US"/>
+            </w:rPr>
+            <w:fldChar w:fldCharType="end"/>
+          </w:r>
+        </w:sdtContent>
+      </w:sdt>
+    </w:p>
+    <w:p>
+      <w:pPr>
+        <w:rPr>
+          <w:lang w:val="en-US"/>
+        </w:rPr>
+      </w:pPr>
+    </w:p>
+    <w:p>
+      <w:pPr>
+        <w:rPr>
+          <w:lang w:val="en-US"/>
+        </w:rPr>
+      </w:pPr>
+      <w:r>
+        <w:rPr>
+          <w:lang w:val="en-US"/>
+        </w:rPr>
+        <w:t xml:space="preserve">And </w:t>
+      </w:r>
+      <w:proofErr w:type="spellStart"/>
+      <w:r>
+        <w:rPr>
+          <w:lang w:val="en-US"/>
+        </w:rPr>
+        <w:t>DBeaver</w:t>
+      </w:r>
+      <w:proofErr w:type="spellEnd"/>
+      <w:r>
+        <w:rPr>
+          <w:lang w:val="en-US"/>
+        </w:rPr>
+        <w:t xml:space="preserve"> for the actual implementation of the </w:t>
+      </w:r>
+      <w:proofErr w:type="gramStart"/>
+      <w:r>
+        <w:rPr>
+          <w:lang w:val="en-US"/>
+        </w:rPr>
+        <w:t>data base</w:t>
+      </w:r>
+      <w:proofErr w:type="gramEnd"/>
+      <w:r>
+        <w:rPr>
+          <w:lang w:val="en-US"/>
+        </w:rPr>
+        <w:t xml:space="preserve"> to be communicated with</w:t>
+      </w:r>
+    </w:p>
+    <w:p>
+      <w:pPr>
         <w:pStyle w:val="Heading1"/>
         <w:rPr>
           <w:lang w:val="en-US"/>
         </w:rPr>
       </w:pPr>
-      <w:bookmarkStart w:id="1" w:name="_Toc180661232"/>
+      <w:bookmarkStart w:id="1" w:name="_Toc180748192"/>
       <w:r>
         <w:rPr>
           <w:lang w:val="en-US"/>
@@ -1158,6 +1453,7 @@
         <w:rPr>
           <w:lang w:val="en-US"/>
         </w:rPr>
+        <w:lastRenderedPageBreak/>
         <w:t>In a logical model, the focus is on what data needs to be stored, how the different data entities are related, and what the constraints on the data are. For instance, a logical model might define the relationships between users and passwords tables (like one-to-one relationships) but without specifying the exact column types or indexes.</w:t>
       </w:r>
     </w:p>
@@ -1211,7 +1507,6 @@
         <w:rPr>
           <w:lang w:val="en-US"/>
         </w:rPr>
-        <w:lastRenderedPageBreak/>
         <w:t>Attributes (such as username, hashed password, salt)</w:t>
       </w:r>
     </w:p>
@@ -1255,6 +1550,9 @@
         </w:rPr>
       </w:pPr>
       <w:r>
+        <w:rPr>
+          <w:noProof/>
+        </w:rPr>
         <w:drawing>
           <wp:inline distT="0" distB="0" distL="0" distR="0" wp14:anchorId="2B9F380E" wp14:editId="5DDF9F1B">
             <wp:extent cx="5731510" cy="2831465"/>
@@ -1271,7 +1569,7 @@
                     <pic:cNvPicPr/>
                   </pic:nvPicPr>
                   <pic:blipFill>
-                    <a:blip r:embed="rId4"/>
+                    <a:blip r:embed="rId6"/>
                     <a:stretch>
                       <a:fillRect/>
                     </a:stretch>
@@ -1306,7 +1604,7 @@
           <w:lang w:val="en-US"/>
         </w:rPr>
       </w:pPr>
-      <w:bookmarkStart w:id="2" w:name="_Toc180661233"/>
+      <w:bookmarkStart w:id="2" w:name="_Toc180748193"/>
       <w:r>
         <w:rPr>
           <w:lang w:val="en-US"/>
@@ -1342,7 +1640,7 @@
           <w:lang w:val="en-US"/>
         </w:rPr>
       </w:pPr>
-      <w:bookmarkStart w:id="3" w:name="_Toc180661234"/>
+      <w:bookmarkStart w:id="3" w:name="_Toc180748194"/>
       <w:r>
         <w:rPr>
           <w:lang w:val="en-US"/>
@@ -1368,6 +1666,7 @@
         <w:rPr>
           <w:lang w:val="en-US"/>
         </w:rPr>
+        <w:lastRenderedPageBreak/>
         <w:t>There are two main tables: users and passwords.</w:t>
       </w:r>
     </w:p>
@@ -1394,7 +1693,21 @@
         <w:rPr>
           <w:lang w:val="en-US"/>
         </w:rPr>
-        <w:t>Foreign keys are defined to link the tables together (i.e., user_id in the passwords table references id in the users table).</w:t>
+        <w:t xml:space="preserve">Foreign keys are defined to link the tables together (i.e., </w:t>
+      </w:r>
+      <w:proofErr w:type="spellStart"/>
+      <w:r>
+        <w:rPr>
+          <w:lang w:val="en-US"/>
+        </w:rPr>
+        <w:t>user_id</w:t>
+      </w:r>
+      <w:proofErr w:type="spellEnd"/>
+      <w:r>
+        <w:rPr>
+          <w:lang w:val="en-US"/>
+        </w:rPr>
+        <w:t xml:space="preserve"> in the passwords table references id in the users table).</w:t>
       </w:r>
     </w:p>
     <w:p>
@@ -1438,9 +1751,9 @@
       </w:pPr>
       <w:r>
         <w:rPr>
-          <w:lang w:val="en-US"/>
-        </w:rPr>
-        <w:lastRenderedPageBreak/>
+          <w:noProof/>
+          <w:lang w:val="en-US"/>
+        </w:rPr>
         <w:drawing>
           <wp:inline distT="0" distB="0" distL="0" distR="0" wp14:anchorId="623658A0" wp14:editId="1A197F1E">
             <wp:extent cx="5731510" cy="2663190"/>
@@ -1457,7 +1770,7 @@
                     <pic:cNvPicPr/>
                   </pic:nvPicPr>
                   <pic:blipFill>
-                    <a:blip r:embed="rId5"/>
+                    <a:blip r:embed="rId7"/>
                     <a:stretch>
                       <a:fillRect/>
                     </a:stretch>
@@ -1492,7 +1805,7 @@
           <w:lang w:val="en-US"/>
         </w:rPr>
       </w:pPr>
-      <w:bookmarkStart w:id="4" w:name="_Toc180661235"/>
+      <w:bookmarkStart w:id="4" w:name="_Toc180748195"/>
       <w:r>
         <w:rPr>
           <w:lang w:val="en-US"/>
@@ -1507,12 +1820,14 @@
           <w:lang w:val="en-US"/>
         </w:rPr>
       </w:pPr>
+      <w:proofErr w:type="spellStart"/>
       <w:r>
         <w:rPr>
           <w:lang w:val="en-US"/>
         </w:rPr>
         <w:t>sql</w:t>
       </w:r>
+      <w:proofErr w:type="spellEnd"/>
     </w:p>
     <w:p>
       <w:pPr>
@@ -1563,7 +1878,21 @@
         <w:rPr>
           <w:lang w:val="en-US"/>
         </w:rPr>
-        <w:t xml:space="preserve">    username VARCHAR(100) NOT NULL UNIQUE</w:t>
+        <w:t xml:space="preserve">    username </w:t>
+      </w:r>
+      <w:proofErr w:type="gramStart"/>
+      <w:r>
+        <w:rPr>
+          <w:lang w:val="en-US"/>
+        </w:rPr>
+        <w:t>VARCHAR(</w:t>
+      </w:r>
+      <w:proofErr w:type="gramEnd"/>
+      <w:r>
+        <w:rPr>
+          <w:lang w:val="en-US"/>
+        </w:rPr>
+        <w:t>100) NOT NULL UNIQUE</w:t>
       </w:r>
     </w:p>
     <w:p>
@@ -1612,7 +1941,7 @@
           <w:lang w:val="en-US"/>
         </w:rPr>
       </w:pPr>
-      <w:bookmarkStart w:id="5" w:name="_Toc180661236"/>
+      <w:bookmarkStart w:id="5" w:name="_Toc180748196"/>
       <w:r>
         <w:rPr>
           <w:lang w:val="en-US"/>
@@ -1627,23 +1956,26 @@
           <w:lang w:val="en-US"/>
         </w:rPr>
       </w:pPr>
+      <w:proofErr w:type="spellStart"/>
       <w:r>
         <w:rPr>
           <w:lang w:val="en-US"/>
         </w:rPr>
         <w:t>sql</w:t>
       </w:r>
-    </w:p>
-    <w:p>
-      <w:pPr>
-        <w:rPr>
-          <w:lang w:val="en-US"/>
-        </w:rPr>
-      </w:pPr>
-      <w:r>
-        <w:rPr>
-          <w:lang w:val="en-US"/>
-        </w:rPr>
+      <w:proofErr w:type="spellEnd"/>
+    </w:p>
+    <w:p>
+      <w:pPr>
+        <w:rPr>
+          <w:lang w:val="en-US"/>
+        </w:rPr>
+      </w:pPr>
+      <w:r>
+        <w:rPr>
+          <w:lang w:val="en-US"/>
+        </w:rPr>
+        <w:lastRenderedPageBreak/>
         <w:t>Copy code</w:t>
       </w:r>
     </w:p>
@@ -1683,46 +2015,802 @@
         <w:rPr>
           <w:lang w:val="en-US"/>
         </w:rPr>
-        <w:t xml:space="preserve">    hashed_password VARCHAR(255) NOT NULL,</w:t>
-      </w:r>
-    </w:p>
-    <w:p>
-      <w:pPr>
-        <w:rPr>
-          <w:lang w:val="en-US"/>
-        </w:rPr>
-      </w:pPr>
-      <w:r>
-        <w:rPr>
-          <w:lang w:val="en-US"/>
-        </w:rPr>
-        <w:t xml:space="preserve">    salt VARCHAR(255) NOT NULL,  -- New column to store the salt</w:t>
-      </w:r>
-    </w:p>
-    <w:p>
-      <w:pPr>
-        <w:rPr>
-          <w:lang w:val="en-US"/>
-        </w:rPr>
-      </w:pPr>
-      <w:r>
-        <w:rPr>
-          <w:lang w:val="en-US"/>
-        </w:rPr>
-        <w:t xml:space="preserve">    user_id INT NOT NULL UNIQUE,</w:t>
-      </w:r>
-    </w:p>
-    <w:p>
-      <w:pPr>
-        <w:rPr>
-          <w:lang w:val="en-US"/>
-        </w:rPr>
-      </w:pPr>
-      <w:r>
-        <w:rPr>
-          <w:lang w:val="en-US"/>
-        </w:rPr>
-        <w:t xml:space="preserve">    CONSTRAINT fk_user FOREIGN KEY(user_id) REFERENCES users(id) ON DELETE CASCADE</w:t>
+        <w:t xml:space="preserve">    </w:t>
+      </w:r>
+      <w:proofErr w:type="spellStart"/>
+      <w:r>
+        <w:rPr>
+          <w:lang w:val="en-US"/>
+        </w:rPr>
+        <w:t>hashed_password</w:t>
+      </w:r>
+      <w:proofErr w:type="spellEnd"/>
+      <w:r>
+        <w:rPr>
+          <w:lang w:val="en-US"/>
+        </w:rPr>
+        <w:t xml:space="preserve"> </w:t>
+      </w:r>
+      <w:proofErr w:type="gramStart"/>
+      <w:r>
+        <w:rPr>
+          <w:lang w:val="en-US"/>
+        </w:rPr>
+        <w:t>VARCHAR(</w:t>
+      </w:r>
+      <w:proofErr w:type="gramEnd"/>
+      <w:r>
+        <w:rPr>
+          <w:lang w:val="en-US"/>
+        </w:rPr>
+        <w:t>255) NOT NULL,</w:t>
+      </w:r>
+    </w:p>
+    <w:p>
+      <w:pPr>
+        <w:rPr>
+          <w:lang w:val="en-US"/>
+        </w:rPr>
+      </w:pPr>
+      <w:r>
+        <w:rPr>
+          <w:lang w:val="en-US"/>
+        </w:rPr>
+        <w:t xml:space="preserve">    salt </w:t>
+      </w:r>
+      <w:proofErr w:type="gramStart"/>
+      <w:r>
+        <w:rPr>
+          <w:lang w:val="en-US"/>
+        </w:rPr>
+        <w:t>VARCHAR(</w:t>
+      </w:r>
+      <w:proofErr w:type="gramEnd"/>
+      <w:r>
+        <w:rPr>
+          <w:lang w:val="en-US"/>
+        </w:rPr>
+        <w:t>255) NOT NULL,  -- New column to store the salt</w:t>
+      </w:r>
+    </w:p>
+    <w:p>
+      <w:pPr>
+        <w:rPr>
+          <w:lang w:val="en-US"/>
+        </w:rPr>
+      </w:pPr>
+      <w:r>
+        <w:rPr>
+          <w:lang w:val="en-US"/>
+        </w:rPr>
+        <w:t xml:space="preserve">    </w:t>
+      </w:r>
+      <w:proofErr w:type="spellStart"/>
+      <w:r>
+        <w:rPr>
+          <w:lang w:val="en-US"/>
+        </w:rPr>
+        <w:t>user_id</w:t>
+      </w:r>
+      <w:proofErr w:type="spellEnd"/>
+      <w:r>
+        <w:rPr>
+          <w:lang w:val="en-US"/>
+        </w:rPr>
+        <w:t xml:space="preserve"> INT NOT NULL UNIQUE,</w:t>
+      </w:r>
+    </w:p>
+    <w:p>
+      <w:pPr>
+        <w:rPr>
+          <w:lang w:val="en-US"/>
+        </w:rPr>
+      </w:pPr>
+      <w:r>
+        <w:rPr>
+          <w:lang w:val="en-US"/>
+        </w:rPr>
+        <w:t xml:space="preserve">    CONSTRAINT </w:t>
+      </w:r>
+      <w:proofErr w:type="spellStart"/>
+      <w:r>
+        <w:rPr>
+          <w:lang w:val="en-US"/>
+        </w:rPr>
+        <w:t>fk_user</w:t>
+      </w:r>
+      <w:proofErr w:type="spellEnd"/>
+      <w:r>
+        <w:rPr>
+          <w:lang w:val="en-US"/>
+        </w:rPr>
+        <w:t xml:space="preserve"> FOREIGN </w:t>
+      </w:r>
+      <w:proofErr w:type="gramStart"/>
+      <w:r>
+        <w:rPr>
+          <w:lang w:val="en-US"/>
+        </w:rPr>
+        <w:t>KEY(</w:t>
+      </w:r>
+      <w:proofErr w:type="spellStart"/>
+      <w:proofErr w:type="gramEnd"/>
+      <w:r>
+        <w:rPr>
+          <w:lang w:val="en-US"/>
+        </w:rPr>
+        <w:t>user_id</w:t>
+      </w:r>
+      <w:proofErr w:type="spellEnd"/>
+      <w:r>
+        <w:rPr>
+          <w:lang w:val="en-US"/>
+        </w:rPr>
+        <w:t>) REFERENCES users(id) ON DELETE CASCADE</w:t>
+      </w:r>
+    </w:p>
+    <w:p>
+      <w:pPr>
+        <w:rPr>
+          <w:lang w:val="en-US"/>
+        </w:rPr>
+      </w:pPr>
+      <w:r>
+        <w:rPr>
+          <w:lang w:val="en-US"/>
+        </w:rPr>
+        <w:t>);</w:t>
+      </w:r>
+    </w:p>
+    <w:p>
+      <w:pPr>
+        <w:rPr>
+          <w:lang w:val="en-US"/>
+        </w:rPr>
+      </w:pPr>
+      <w:r>
+        <w:rPr>
+          <w:lang w:val="en-US"/>
+        </w:rPr>
+        <w:t>The passwords table stores:</w:t>
+      </w:r>
+    </w:p>
+    <w:p>
+      <w:pPr>
+        <w:rPr>
+          <w:lang w:val="en-US"/>
+        </w:rPr>
+      </w:pPr>
+      <w:r>
+        <w:rPr>
+          <w:lang w:val="en-US"/>
+        </w:rPr>
+        <w:t>A hashed password.</w:t>
+      </w:r>
+    </w:p>
+    <w:p>
+      <w:pPr>
+        <w:rPr>
+          <w:lang w:val="en-US"/>
+        </w:rPr>
+      </w:pPr>
+      <w:r>
+        <w:rPr>
+          <w:lang w:val="en-US"/>
+        </w:rPr>
+        <w:t>A salt, which is a random value used to protect the hashed password.</w:t>
+      </w:r>
+    </w:p>
+    <w:p>
+      <w:pPr>
+        <w:rPr>
+          <w:lang w:val="en-US"/>
+        </w:rPr>
+      </w:pPr>
+      <w:r>
+        <w:rPr>
+          <w:lang w:val="en-US"/>
+        </w:rPr>
+        <w:t xml:space="preserve">A </w:t>
+      </w:r>
+      <w:proofErr w:type="spellStart"/>
+      <w:r>
+        <w:rPr>
+          <w:lang w:val="en-US"/>
+        </w:rPr>
+        <w:t>user_id</w:t>
+      </w:r>
+      <w:proofErr w:type="spellEnd"/>
+      <w:r>
+        <w:rPr>
+          <w:lang w:val="en-US"/>
+        </w:rPr>
+        <w:t xml:space="preserve"> that is linked to the </w:t>
+      </w:r>
+      <w:proofErr w:type="gramStart"/>
+      <w:r>
+        <w:rPr>
+          <w:lang w:val="en-US"/>
+        </w:rPr>
+        <w:t>users</w:t>
+      </w:r>
+      <w:proofErr w:type="gramEnd"/>
+      <w:r>
+        <w:rPr>
+          <w:lang w:val="en-US"/>
+        </w:rPr>
+        <w:t xml:space="preserve"> table.</w:t>
+      </w:r>
+    </w:p>
+    <w:p>
+      <w:pPr>
+        <w:rPr>
+          <w:lang w:val="en-US"/>
+        </w:rPr>
+      </w:pPr>
+      <w:r>
+        <w:rPr>
+          <w:lang w:val="en-US"/>
+        </w:rPr>
+        <w:t xml:space="preserve">The foreign key constraint ensures that the </w:t>
+      </w:r>
+      <w:proofErr w:type="spellStart"/>
+      <w:r>
+        <w:rPr>
+          <w:lang w:val="en-US"/>
+        </w:rPr>
+        <w:t>user_id</w:t>
+      </w:r>
+      <w:proofErr w:type="spellEnd"/>
+      <w:r>
+        <w:rPr>
+          <w:lang w:val="en-US"/>
+        </w:rPr>
+        <w:t xml:space="preserve"> corresponds to a valid user in the </w:t>
+      </w:r>
+      <w:proofErr w:type="gramStart"/>
+      <w:r>
+        <w:rPr>
+          <w:lang w:val="en-US"/>
+        </w:rPr>
+        <w:t>users</w:t>
+      </w:r>
+      <w:proofErr w:type="gramEnd"/>
+      <w:r>
+        <w:rPr>
+          <w:lang w:val="en-US"/>
+        </w:rPr>
+        <w:t xml:space="preserve"> table. If a user is deleted, the corresponding entry in the passwords table is also deleted</w:t>
+      </w:r>
+    </w:p>
+    <w:p>
+      <w:pPr>
+        <w:pStyle w:val="Heading1"/>
+        <w:rPr>
+          <w:lang w:val="en-US"/>
+        </w:rPr>
+      </w:pPr>
+      <w:bookmarkStart w:id="6" w:name="_Toc180748197"/>
+      <w:r>
+        <w:rPr>
+          <w:lang w:val="en-US"/>
+        </w:rPr>
+        <w:t>Explanation:</w:t>
+      </w:r>
+      <w:bookmarkEnd w:id="6"/>
+    </w:p>
+    <w:p>
+      <w:pPr>
+        <w:rPr>
+          <w:lang w:val="en-US"/>
+        </w:rPr>
+      </w:pPr>
+      <w:r>
+        <w:rPr>
+          <w:lang w:val="en-US"/>
+        </w:rPr>
+        <w:t>Auto-incrementing IDs: The SERIAL data type in PostgreSQL automatically increments the id for each new user or password record, ensuring a unique identifier.</w:t>
+      </w:r>
+    </w:p>
+    <w:p>
+      <w:pPr>
+        <w:rPr>
+          <w:lang w:val="en-US"/>
+        </w:rPr>
+      </w:pPr>
+      <w:r>
+        <w:rPr>
+          <w:lang w:val="en-US"/>
+        </w:rPr>
+        <w:t xml:space="preserve">Password Security: The use of both salts and hashes ensures the security of user passwords, even in the event of </w:t>
+      </w:r>
+      <w:proofErr w:type="gramStart"/>
+      <w:r>
+        <w:rPr>
+          <w:lang w:val="en-US"/>
+        </w:rPr>
+        <w:t>a database</w:t>
+      </w:r>
+      <w:proofErr w:type="gramEnd"/>
+      <w:r>
+        <w:rPr>
+          <w:lang w:val="en-US"/>
+        </w:rPr>
+        <w:t xml:space="preserve"> breach.</w:t>
+      </w:r>
+    </w:p>
+    <w:p>
+      <w:pPr>
+        <w:pStyle w:val="Heading1"/>
+        <w:rPr>
+          <w:lang w:val="en-US"/>
+        </w:rPr>
+      </w:pPr>
+      <w:bookmarkStart w:id="7" w:name="_Toc180748198"/>
+      <w:r>
+        <w:rPr>
+          <w:lang w:val="en-US"/>
+        </w:rPr>
+        <w:t>Importance of Salts and Hashing:</w:t>
+      </w:r>
+      <w:bookmarkEnd w:id="7"/>
+    </w:p>
+    <w:p>
+      <w:pPr>
+        <w:rPr>
+          <w:lang w:val="en-US"/>
+        </w:rPr>
+      </w:pPr>
+      <w:r>
+        <w:rPr>
+          <w:lang w:val="en-US"/>
+        </w:rPr>
+        <w:t>Salts make sure that even if two users have the same password, their stored hashed passwords will differ. This is a crucial defense against rainbow table attacks.</w:t>
+      </w:r>
+    </w:p>
+    <w:p>
+      <w:pPr>
+        <w:rPr>
+          <w:lang w:val="en-US"/>
+        </w:rPr>
+      </w:pPr>
+      <w:r>
+        <w:rPr>
+          <w:lang w:val="en-US"/>
+        </w:rPr>
+        <w:t>Hashes transform the plain-text password into a fixed-length string that can't easily be reversed, ensuring password security.</w:t>
+      </w:r>
+    </w:p>
+    <w:p>
+      <w:pPr>
+        <w:pStyle w:val="Heading1"/>
+        <w:rPr>
+          <w:lang w:val="en-US"/>
+        </w:rPr>
+      </w:pPr>
+      <w:bookmarkStart w:id="8" w:name="_Toc180748199"/>
+      <w:r>
+        <w:rPr>
+          <w:lang w:val="en-US"/>
+        </w:rPr>
+        <w:t>3. Security Considerations</w:t>
+      </w:r>
+      <w:bookmarkEnd w:id="8"/>
+    </w:p>
+    <w:p>
+      <w:pPr>
+        <w:rPr>
+          <w:lang w:val="en-US"/>
+        </w:rPr>
+      </w:pPr>
+      <w:r>
+        <w:rPr>
+          <w:lang w:val="en-US"/>
+        </w:rPr>
+        <w:t xml:space="preserve">I chose the combination of </w:t>
+      </w:r>
+      <w:proofErr w:type="gramStart"/>
+      <w:r>
+        <w:rPr>
+          <w:lang w:val="en-US"/>
+        </w:rPr>
+        <w:t>salts</w:t>
+      </w:r>
+      <w:proofErr w:type="gramEnd"/>
+      <w:r>
+        <w:rPr>
+          <w:lang w:val="en-US"/>
+        </w:rPr>
+        <w:t xml:space="preserve"> and hashes to secure passwords because this method is simple yet effective. This approach ensures that even if an attacker gains access to the database, they won’t be able to retrieve user passwords due to the irreversibility of the hash function and the uniqueness of the salt.</w:t>
+      </w:r>
+    </w:p>
+    <w:p>
+      <w:pPr>
+        <w:rPr>
+          <w:lang w:val="en-US"/>
+        </w:rPr>
+      </w:pPr>
+    </w:p>
+    <w:p>
+      <w:pPr>
+        <w:rPr>
+          <w:lang w:val="en-US"/>
+        </w:rPr>
+      </w:pPr>
+      <w:sdt>
+        <w:sdtPr>
+          <w:rPr>
+            <w:lang w:val="en-US"/>
+          </w:rPr>
+          <w:id w:val="-965963043"/>
+          <w:citation/>
+        </w:sdtPr>
+        <w:sdtContent>
+          <w:r>
+            <w:rPr>
+              <w:lang w:val="en-US"/>
+            </w:rPr>
+            <w:fldChar w:fldCharType="begin"/>
+          </w:r>
+          <w:r>
+            <w:rPr>
+              <w:lang w:val="en-GB"/>
+            </w:rPr>
+            <w:instrText xml:space="preserve"> CITATION Ari21 \l 2057 </w:instrText>
+          </w:r>
+          <w:r>
+            <w:rPr>
+              <w:lang w:val="en-US"/>
+            </w:rPr>
+            <w:fldChar w:fldCharType="separate"/>
+          </w:r>
+          <w:r>
+            <w:rPr>
+              <w:noProof/>
+              <w:lang w:val="en-GB"/>
+            </w:rPr>
+            <w:t>(Arias, 2021)</w:t>
+          </w:r>
+          <w:r>
+            <w:rPr>
+              <w:lang w:val="en-US"/>
+            </w:rPr>
+            <w:fldChar w:fldCharType="end"/>
+          </w:r>
+        </w:sdtContent>
+      </w:sdt>
+    </w:p>
+    <w:p>
+      <w:pPr>
+        <w:rPr>
+          <w:lang w:val="en-US"/>
+        </w:rPr>
+      </w:pPr>
+    </w:p>
+    <w:p>
+      <w:pPr>
+        <w:pStyle w:val="Heading1"/>
+        <w:rPr>
+          <w:lang w:val="en-US"/>
+        </w:rPr>
+      </w:pPr>
+      <w:bookmarkStart w:id="9" w:name="_Toc180748200"/>
+      <w:r>
+        <w:rPr>
+          <w:lang w:val="en-US"/>
+        </w:rPr>
+        <w:t>Benefits of This Approach:</w:t>
+      </w:r>
+      <w:bookmarkEnd w:id="9"/>
+    </w:p>
+    <w:p>
+      <w:pPr>
+        <w:rPr>
+          <w:lang w:val="en-US"/>
+        </w:rPr>
+      </w:pPr>
+      <w:r>
+        <w:rPr>
+          <w:lang w:val="en-US"/>
+        </w:rPr>
+        <w:t>Hashing makes it computationally infeasible to reverse the hashed password back to its plain text form.</w:t>
+      </w:r>
+    </w:p>
+    <w:p>
+      <w:pPr>
+        <w:rPr>
+          <w:lang w:val="en-US"/>
+        </w:rPr>
+      </w:pPr>
+      <w:r>
+        <w:rPr>
+          <w:lang w:val="en-US"/>
+        </w:rPr>
+        <w:t>Salts add an additional layer of security, ensuring that each user's password is hashed uniquely, even if they use the same password.</w:t>
+      </w:r>
+    </w:p>
+    <w:p>
+      <w:pPr>
+        <w:rPr>
+          <w:lang w:val="en-US"/>
+        </w:rPr>
+      </w:pPr>
+      <w:r>
+        <w:rPr>
+          <w:lang w:val="en-US"/>
+        </w:rPr>
+        <w:t>SHA-256 is a widely recognized cryptographic hash function that provides a secure way to store password hashes.</w:t>
+      </w:r>
+    </w:p>
+    <w:p>
+      <w:pPr>
+        <w:pStyle w:val="Heading1"/>
+        <w:rPr>
+          <w:lang w:val="en-US"/>
+        </w:rPr>
+      </w:pPr>
+      <w:bookmarkStart w:id="10" w:name="_Toc180748201"/>
+      <w:r>
+        <w:rPr>
+          <w:lang w:val="en-US"/>
+        </w:rPr>
+        <w:t>4. Python Code for Sign-Up and Login</w:t>
+      </w:r>
+      <w:bookmarkEnd w:id="10"/>
+    </w:p>
+    <w:p>
+      <w:pPr>
+        <w:pStyle w:val="Heading1"/>
+        <w:rPr>
+          <w:lang w:val="en-US"/>
+        </w:rPr>
+      </w:pPr>
+      <w:bookmarkStart w:id="11" w:name="_Toc180748202"/>
+      <w:r>
+        <w:rPr>
+          <w:lang w:val="en-US"/>
+        </w:rPr>
+        <w:t>4.1 Sign-Up</w:t>
+      </w:r>
+      <w:bookmarkEnd w:id="11"/>
+    </w:p>
+    <w:p>
+      <w:pPr>
+        <w:rPr>
+          <w:lang w:val="en-US"/>
+        </w:rPr>
+      </w:pPr>
+      <w:r>
+        <w:rPr>
+          <w:lang w:val="en-US"/>
+        </w:rPr>
+        <w:t>The sign-up functionality in Python will:</w:t>
+      </w:r>
+    </w:p>
+    <w:p>
+      <w:pPr>
+        <w:rPr>
+          <w:lang w:val="en-US"/>
+        </w:rPr>
+      </w:pPr>
+    </w:p>
+    <w:p>
+      <w:pPr>
+        <w:rPr>
+          <w:lang w:val="en-US"/>
+        </w:rPr>
+      </w:pPr>
+      <w:r>
+        <w:rPr>
+          <w:lang w:val="en-US"/>
+        </w:rPr>
+        <w:t xml:space="preserve">Generate </w:t>
+      </w:r>
+      <w:proofErr w:type="gramStart"/>
+      <w:r>
+        <w:rPr>
+          <w:lang w:val="en-US"/>
+        </w:rPr>
+        <w:t>a salt</w:t>
+      </w:r>
+      <w:proofErr w:type="gramEnd"/>
+      <w:r>
+        <w:rPr>
+          <w:lang w:val="en-US"/>
+        </w:rPr>
+        <w:t xml:space="preserve"> when a new user is created.</w:t>
+      </w:r>
+    </w:p>
+    <w:p>
+      <w:pPr>
+        <w:rPr>
+          <w:lang w:val="en-US"/>
+        </w:rPr>
+      </w:pPr>
+      <w:r>
+        <w:rPr>
+          <w:lang w:val="en-US"/>
+        </w:rPr>
+        <w:t>Hash the user's password combined with the generated salt using the SHA-256 algorithm.</w:t>
+      </w:r>
+    </w:p>
+    <w:p>
+      <w:pPr>
+        <w:rPr>
+          <w:lang w:val="en-US"/>
+        </w:rPr>
+      </w:pPr>
+      <w:r>
+        <w:rPr>
+          <w:lang w:val="en-US"/>
+        </w:rPr>
+        <w:t xml:space="preserve">Store the salt and hashed </w:t>
+      </w:r>
+      <w:proofErr w:type="gramStart"/>
+      <w:r>
+        <w:rPr>
+          <w:lang w:val="en-US"/>
+        </w:rPr>
+        <w:t>password</w:t>
+      </w:r>
+      <w:proofErr w:type="gramEnd"/>
+      <w:r>
+        <w:rPr>
+          <w:lang w:val="en-US"/>
+        </w:rPr>
+        <w:t xml:space="preserve"> in the passwords table, along with a reference to the user's id in the </w:t>
+      </w:r>
+      <w:proofErr w:type="gramStart"/>
+      <w:r>
+        <w:rPr>
+          <w:lang w:val="en-US"/>
+        </w:rPr>
+        <w:t>users</w:t>
+      </w:r>
+      <w:proofErr w:type="gramEnd"/>
+      <w:r>
+        <w:rPr>
+          <w:lang w:val="en-US"/>
+        </w:rPr>
+        <w:t xml:space="preserve"> table.</w:t>
+      </w:r>
+    </w:p>
+    <w:p>
+      <w:pPr>
+        <w:pStyle w:val="Heading1"/>
+        <w:rPr>
+          <w:lang w:val="en-US"/>
+        </w:rPr>
+      </w:pPr>
+      <w:bookmarkStart w:id="12" w:name="_Toc180748203"/>
+      <w:r>
+        <w:rPr>
+          <w:lang w:val="en-US"/>
+        </w:rPr>
+        <w:t>4.2 Login</w:t>
+      </w:r>
+      <w:bookmarkEnd w:id="12"/>
+    </w:p>
+    <w:p>
+      <w:pPr>
+        <w:rPr>
+          <w:lang w:val="en-US"/>
+        </w:rPr>
+      </w:pPr>
+      <w:r>
+        <w:rPr>
+          <w:lang w:val="en-US"/>
+        </w:rPr>
+        <w:t>The login functionality will:</w:t>
+      </w:r>
+    </w:p>
+    <w:p>
+      <w:pPr>
+        <w:rPr>
+          <w:lang w:val="en-US"/>
+        </w:rPr>
+      </w:pPr>
+    </w:p>
+    <w:p>
+      <w:pPr>
+        <w:rPr>
+          <w:lang w:val="en-US"/>
+        </w:rPr>
+      </w:pPr>
+      <w:r>
+        <w:rPr>
+          <w:lang w:val="en-US"/>
+        </w:rPr>
+        <w:t>Retrieve the stored salt and hashed password for the user.</w:t>
+      </w:r>
+    </w:p>
+    <w:p>
+      <w:pPr>
+        <w:rPr>
+          <w:lang w:val="en-US"/>
+        </w:rPr>
+      </w:pPr>
+      <w:r>
+        <w:rPr>
+          <w:lang w:val="en-US"/>
+        </w:rPr>
+        <w:t>Hash the entered password combined with the stored salt.</w:t>
+      </w:r>
+    </w:p>
+    <w:p>
+      <w:pPr>
+        <w:rPr>
+          <w:lang w:val="en-US"/>
+        </w:rPr>
+      </w:pPr>
+      <w:r>
+        <w:rPr>
+          <w:lang w:val="en-US"/>
+        </w:rPr>
+        <w:t>Compare the computed hash with the stored hashed password to verify if the credentials are correct.</w:t>
+      </w:r>
+    </w:p>
+    <w:p>
+      <w:pPr>
+        <w:pStyle w:val="Heading1"/>
+        <w:rPr>
+          <w:lang w:val="en-US"/>
+        </w:rPr>
+      </w:pPr>
+      <w:bookmarkStart w:id="13" w:name="_Toc180748204"/>
+      <w:r>
+        <w:rPr>
+          <w:lang w:val="en-US"/>
+        </w:rPr>
+        <w:t>5. Conclusion and Future Considerations</w:t>
+      </w:r>
+      <w:bookmarkEnd w:id="13"/>
+    </w:p>
+    <w:p>
+      <w:pPr>
+        <w:rPr>
+          <w:lang w:val="en-US"/>
+        </w:rPr>
+      </w:pPr>
+      <w:r>
+        <w:rPr>
+          <w:lang w:val="en-US"/>
+        </w:rPr>
+        <w:t>The design of this system, leveraging relational models and PostgreSQL's built-in security features (e.g., constraints, cascading deletes), provides a solid foundation for user authentication. Going forward, we could enhance this design by:</w:t>
+      </w:r>
+    </w:p>
+    <w:p>
+      <w:pPr>
+        <w:rPr>
+          <w:lang w:val="en-US"/>
+        </w:rPr>
+      </w:pPr>
+    </w:p>
+    <w:p>
+      <w:pPr>
+        <w:rPr>
+          <w:lang w:val="en-US"/>
+        </w:rPr>
+      </w:pPr>
+      <w:r>
+        <w:rPr>
+          <w:lang w:val="en-US"/>
+        </w:rPr>
+        <w:t xml:space="preserve">Using more advanced password hashing algorithms such as </w:t>
+      </w:r>
+      <w:proofErr w:type="spellStart"/>
+      <w:r>
+        <w:rPr>
+          <w:lang w:val="en-US"/>
+        </w:rPr>
+        <w:t>bcrypt</w:t>
+      </w:r>
+      <w:proofErr w:type="spellEnd"/>
+      <w:r>
+        <w:rPr>
+          <w:lang w:val="en-US"/>
+        </w:rPr>
+        <w:t xml:space="preserve"> or Argon2, which are more resistant to brute-force attacks.</w:t>
       </w:r>
     </w:p>
     <w:p>
@@ -1736,72 +2824,20 @@
           <w:lang w:val="en-US"/>
         </w:rPr>
         <w:lastRenderedPageBreak/>
-        <w:t>);</w:t>
-      </w:r>
-    </w:p>
-    <w:p>
-      <w:pPr>
-        <w:rPr>
-          <w:lang w:val="en-US"/>
-        </w:rPr>
-      </w:pPr>
-      <w:r>
-        <w:rPr>
-          <w:lang w:val="en-US"/>
-        </w:rPr>
-        <w:t>The passwords table stores:</w:t>
-      </w:r>
-    </w:p>
-    <w:p>
-      <w:pPr>
-        <w:rPr>
-          <w:lang w:val="en-US"/>
-        </w:rPr>
-      </w:pPr>
-      <w:r>
-        <w:rPr>
-          <w:lang w:val="en-US"/>
-        </w:rPr>
-        <w:t>A hashed password.</w:t>
-      </w:r>
-    </w:p>
-    <w:p>
-      <w:pPr>
-        <w:rPr>
-          <w:lang w:val="en-US"/>
-        </w:rPr>
-      </w:pPr>
-      <w:r>
-        <w:rPr>
-          <w:lang w:val="en-US"/>
-        </w:rPr>
-        <w:t>A salt, which is a random value used to protect the hashed password.</w:t>
-      </w:r>
-    </w:p>
-    <w:p>
-      <w:pPr>
-        <w:rPr>
-          <w:lang w:val="en-US"/>
-        </w:rPr>
-      </w:pPr>
-      <w:r>
-        <w:rPr>
-          <w:lang w:val="en-US"/>
-        </w:rPr>
-        <w:t>A user_id that is linked to the users table.</w:t>
-      </w:r>
-    </w:p>
-    <w:p>
-      <w:pPr>
-        <w:rPr>
-          <w:lang w:val="en-US"/>
-        </w:rPr>
-      </w:pPr>
-      <w:r>
-        <w:rPr>
-          <w:lang w:val="en-US"/>
-        </w:rPr>
-        <w:t>The foreign key constraint ensures that the user_id corresponds to a valid user in the users table. If a user is deleted, the corresponding entry in the passwords table is also deleted</w:t>
+        <w:t>Adding support for two-factor authentication (2FA) to further secure user accounts.</w:t>
+      </w:r>
+    </w:p>
+    <w:p>
+      <w:pPr>
+        <w:rPr>
+          <w:lang w:val="en-US"/>
+        </w:rPr>
+      </w:pPr>
+      <w:r>
+        <w:rPr>
+          <w:lang w:val="en-US"/>
+        </w:rPr>
+        <w:t>Implementing rate-limiting on login attempts to mitigate brute-force attack attempts.</w:t>
       </w:r>
     </w:p>
     <w:p>
@@ -1811,40 +2847,74 @@
           <w:lang w:val="en-US"/>
         </w:rPr>
       </w:pPr>
-      <w:bookmarkStart w:id="6" w:name="_Toc180661237"/>
-      <w:r>
-        <w:rPr>
-          <w:lang w:val="en-US"/>
-        </w:rPr>
-        <w:t>Explanation:</w:t>
-      </w:r>
-      <w:bookmarkEnd w:id="6"/>
-    </w:p>
-    <w:p>
-      <w:pPr>
-        <w:rPr>
-          <w:lang w:val="en-US"/>
-        </w:rPr>
-      </w:pPr>
-      <w:r>
-        <w:rPr>
-          <w:lang w:val="en-US"/>
-        </w:rPr>
-        <w:t>Auto-incrementing IDs: The SERIAL data type in PostgreSQL automatically increments the id for each new user or password record, ensuring a unique identifier.</w:t>
-      </w:r>
-    </w:p>
-    <w:p>
-      <w:pPr>
-        <w:rPr>
-          <w:lang w:val="en-US"/>
-        </w:rPr>
-      </w:pPr>
-      <w:r>
-        <w:rPr>
-          <w:lang w:val="en-US"/>
-        </w:rPr>
-        <w:t>Password Security: The use of both salts and hashes ensures the security of user passwords, even in the event of a database breach.</w:t>
-      </w:r>
+      <w:bookmarkStart w:id="14" w:name="_Toc180748205"/>
+      <w:r>
+        <w:rPr>
+          <w:lang w:val="en-US"/>
+        </w:rPr>
+        <w:t>6. Additional Features</w:t>
+      </w:r>
+      <w:bookmarkEnd w:id="14"/>
+    </w:p>
+    <w:p>
+      <w:pPr>
+        <w:rPr>
+          <w:lang w:val="en-US"/>
+        </w:rPr>
+      </w:pPr>
+      <w:r>
+        <w:rPr>
+          <w:lang w:val="en-US"/>
+        </w:rPr>
+        <w:t>Potential future features that could be added include:</w:t>
+      </w:r>
+    </w:p>
+    <w:p>
+      <w:pPr>
+        <w:rPr>
+          <w:lang w:val="en-US"/>
+        </w:rPr>
+      </w:pPr>
+    </w:p>
+    <w:p>
+      <w:pPr>
+        <w:rPr>
+          <w:lang w:val="en-US"/>
+        </w:rPr>
+      </w:pPr>
+      <w:r>
+        <w:rPr>
+          <w:lang w:val="en-US"/>
+        </w:rPr>
+        <w:t>Password reset functionality: Allow users to reset their passwords in a secure manner, possibly sending a reset token to their email.</w:t>
+      </w:r>
+    </w:p>
+    <w:p>
+      <w:pPr>
+        <w:rPr>
+          <w:lang w:val="en-US"/>
+        </w:rPr>
+      </w:pPr>
+      <w:r>
+        <w:rPr>
+          <w:lang w:val="en-US"/>
+        </w:rPr>
+        <w:t>Account management: Enabling users to update their usernames and passwords directly from the user interface, while maintaining the security of their credentials.</w:t>
+      </w:r>
+    </w:p>
+    <w:p>
+      <w:pPr>
+        <w:rPr>
+          <w:lang w:val="en-US"/>
+        </w:rPr>
+      </w:pPr>
+    </w:p>
+    <w:p>
+      <w:pPr>
+        <w:rPr>
+          <w:lang w:val="en-US"/>
+        </w:rPr>
+      </w:pPr>
     </w:p>
     <w:p>
       <w:pPr>
@@ -1853,436 +2923,145 @@
           <w:lang w:val="en-US"/>
         </w:rPr>
       </w:pPr>
-      <w:bookmarkStart w:id="7" w:name="_Toc180661238"/>
-      <w:r>
-        <w:rPr>
-          <w:lang w:val="en-US"/>
-        </w:rPr>
-        <w:t>Importance of Salts and Hashing:</w:t>
-      </w:r>
-      <w:bookmarkEnd w:id="7"/>
-    </w:p>
-    <w:p>
-      <w:pPr>
-        <w:rPr>
-          <w:lang w:val="en-US"/>
-        </w:rPr>
-      </w:pPr>
-      <w:r>
-        <w:rPr>
-          <w:lang w:val="en-US"/>
-        </w:rPr>
-        <w:t>Salts make sure that even if two users have the same password, their stored hashed passwords will differ. This is a crucial defense against rainbow table attacks.</w:t>
-      </w:r>
-    </w:p>
-    <w:p>
-      <w:pPr>
-        <w:rPr>
-          <w:lang w:val="en-US"/>
-        </w:rPr>
-      </w:pPr>
-      <w:r>
-        <w:rPr>
-          <w:lang w:val="en-US"/>
-        </w:rPr>
-        <w:t>Hashes transform the plain-text password into a fixed-length string that can't easily be reversed, ensuring password security.</w:t>
-      </w:r>
-    </w:p>
-    <w:p>
-      <w:pPr>
-        <w:pStyle w:val="Heading1"/>
-        <w:rPr>
-          <w:lang w:val="en-US"/>
-        </w:rPr>
-      </w:pPr>
-      <w:bookmarkStart w:id="8" w:name="_Toc180661239"/>
-      <w:r>
-        <w:rPr>
-          <w:lang w:val="en-US"/>
-        </w:rPr>
-        <w:t>3. Security Considerations</w:t>
-      </w:r>
-      <w:bookmarkEnd w:id="8"/>
-    </w:p>
-    <w:p>
-      <w:pPr>
-        <w:rPr>
-          <w:lang w:val="en-US"/>
-        </w:rPr>
-      </w:pPr>
-      <w:r>
-        <w:rPr>
-          <w:lang w:val="en-US"/>
-        </w:rPr>
-        <w:t>I chose the combination of salts and hashes to secure passwords because this method is simple yet effective. This approach ensures that even if an attacker gains access to the database, they won’t be able to retrieve user passwords due to the irreversibility of the hash function and the uniqueness of the salt.</w:t>
-      </w:r>
-    </w:p>
-    <w:p>
-      <w:pPr>
-        <w:rPr>
-          <w:lang w:val="en-US"/>
-        </w:rPr>
-      </w:pPr>
-    </w:p>
-    <w:p>
-      <w:pPr>
-        <w:pStyle w:val="Heading1"/>
-        <w:rPr>
-          <w:lang w:val="en-US"/>
-        </w:rPr>
-      </w:pPr>
-      <w:bookmarkStart w:id="9" w:name="_Toc180661240"/>
-      <w:r>
-        <w:rPr>
-          <w:lang w:val="en-US"/>
-        </w:rPr>
-        <w:t>Benefits of This Approach:</w:t>
-      </w:r>
-      <w:bookmarkEnd w:id="9"/>
-    </w:p>
-    <w:p>
-      <w:pPr>
-        <w:rPr>
-          <w:lang w:val="en-US"/>
-        </w:rPr>
-      </w:pPr>
-      <w:r>
-        <w:rPr>
-          <w:lang w:val="en-US"/>
-        </w:rPr>
-        <w:t>Hashing makes it computationally infeasible to reverse the hashed password back to its plain text form.</w:t>
-      </w:r>
-    </w:p>
-    <w:p>
-      <w:pPr>
-        <w:rPr>
-          <w:lang w:val="en-US"/>
-        </w:rPr>
-      </w:pPr>
-      <w:r>
-        <w:rPr>
-          <w:lang w:val="en-US"/>
-        </w:rPr>
-        <w:t>Salts add an additional layer of security, ensuring that each user's password is hashed uniquely, even if they use the same password.</w:t>
-      </w:r>
-    </w:p>
-    <w:p>
-      <w:pPr>
-        <w:rPr>
-          <w:lang w:val="en-US"/>
-        </w:rPr>
-      </w:pPr>
-      <w:r>
-        <w:rPr>
-          <w:lang w:val="en-US"/>
-        </w:rPr>
-        <w:t>SHA-256 is a widely recognized cryptographic hash function that provides a secure way to store password hashes.</w:t>
-      </w:r>
-    </w:p>
-    <w:p>
-      <w:pPr>
-        <w:pStyle w:val="Heading1"/>
-        <w:rPr>
-          <w:lang w:val="en-US"/>
-        </w:rPr>
-      </w:pPr>
-      <w:bookmarkStart w:id="10" w:name="_Toc180661241"/>
-      <w:r>
-        <w:rPr>
-          <w:lang w:val="en-US"/>
-        </w:rPr>
-        <w:lastRenderedPageBreak/>
-        <w:t>4. Python Code for Sign-Up and Login</w:t>
-      </w:r>
-      <w:bookmarkEnd w:id="10"/>
-    </w:p>
-    <w:p>
-      <w:pPr>
-        <w:pStyle w:val="Heading1"/>
-        <w:rPr>
-          <w:lang w:val="en-US"/>
-        </w:rPr>
-      </w:pPr>
-      <w:bookmarkStart w:id="11" w:name="_Toc180661242"/>
-      <w:r>
-        <w:rPr>
-          <w:lang w:val="en-US"/>
-        </w:rPr>
-        <w:t>4.1 Sign-Up</w:t>
-      </w:r>
-      <w:bookmarkEnd w:id="11"/>
-    </w:p>
-    <w:p>
-      <w:pPr>
-        <w:rPr>
-          <w:lang w:val="en-US"/>
-        </w:rPr>
-      </w:pPr>
-      <w:r>
-        <w:rPr>
-          <w:lang w:val="en-US"/>
-        </w:rPr>
-        <w:t>The sign-up functionality in Python will:</w:t>
-      </w:r>
-    </w:p>
-    <w:p>
-      <w:pPr>
-        <w:rPr>
-          <w:lang w:val="en-US"/>
-        </w:rPr>
-      </w:pPr>
-    </w:p>
-    <w:p>
-      <w:pPr>
-        <w:rPr>
-          <w:lang w:val="en-US"/>
-        </w:rPr>
-      </w:pPr>
-      <w:r>
-        <w:rPr>
-          <w:lang w:val="en-US"/>
-        </w:rPr>
-        <w:t>Generate a salt when a new user is created.</w:t>
-      </w:r>
-    </w:p>
-    <w:p>
-      <w:pPr>
-        <w:rPr>
-          <w:lang w:val="en-US"/>
-        </w:rPr>
-      </w:pPr>
-      <w:r>
-        <w:rPr>
-          <w:lang w:val="en-US"/>
-        </w:rPr>
-        <w:t>Hash the user's password combined with the generated salt using the SHA-256 algorithm.</w:t>
-      </w:r>
-    </w:p>
-    <w:p>
-      <w:pPr>
-        <w:rPr>
-          <w:lang w:val="en-US"/>
-        </w:rPr>
-      </w:pPr>
-      <w:r>
-        <w:rPr>
-          <w:lang w:val="en-US"/>
-        </w:rPr>
-        <w:t>Store the salt and hashed password in the passwords table, along with a reference to the user's id in the users table.</w:t>
-      </w:r>
-    </w:p>
-    <w:p>
-      <w:pPr>
-        <w:pStyle w:val="Heading1"/>
-        <w:rPr>
-          <w:lang w:val="en-US"/>
-        </w:rPr>
-      </w:pPr>
-      <w:bookmarkStart w:id="12" w:name="_Toc180661243"/>
-      <w:r>
-        <w:rPr>
-          <w:lang w:val="en-US"/>
-        </w:rPr>
-        <w:t>4.2 Login</w:t>
-      </w:r>
-      <w:bookmarkEnd w:id="12"/>
-    </w:p>
-    <w:p>
-      <w:pPr>
-        <w:rPr>
-          <w:lang w:val="en-US"/>
-        </w:rPr>
-      </w:pPr>
-      <w:r>
-        <w:rPr>
-          <w:lang w:val="en-US"/>
-        </w:rPr>
-        <w:t>The login functionality will:</w:t>
-      </w:r>
-    </w:p>
-    <w:p>
-      <w:pPr>
-        <w:rPr>
-          <w:lang w:val="en-US"/>
-        </w:rPr>
-      </w:pPr>
-    </w:p>
-    <w:p>
-      <w:pPr>
-        <w:rPr>
-          <w:lang w:val="en-US"/>
-        </w:rPr>
-      </w:pPr>
-      <w:r>
-        <w:rPr>
-          <w:lang w:val="en-US"/>
-        </w:rPr>
-        <w:t>Retrieve the stored salt and hashed password for the user.</w:t>
-      </w:r>
-    </w:p>
-    <w:p>
-      <w:pPr>
-        <w:rPr>
-          <w:lang w:val="en-US"/>
-        </w:rPr>
-      </w:pPr>
-      <w:r>
-        <w:rPr>
-          <w:lang w:val="en-US"/>
-        </w:rPr>
-        <w:t>Hash the entered password combined with the stored salt.</w:t>
-      </w:r>
-    </w:p>
-    <w:p>
-      <w:pPr>
-        <w:rPr>
-          <w:lang w:val="en-US"/>
-        </w:rPr>
-      </w:pPr>
-      <w:r>
-        <w:rPr>
-          <w:lang w:val="en-US"/>
-        </w:rPr>
-        <w:t>Compare the computed hash with the stored hashed password to verify if the credentials are correct.</w:t>
-      </w:r>
-    </w:p>
-    <w:p>
-      <w:pPr>
-        <w:pStyle w:val="Heading1"/>
-        <w:rPr>
-          <w:lang w:val="en-US"/>
-        </w:rPr>
-      </w:pPr>
-      <w:bookmarkStart w:id="13" w:name="_Toc180661244"/>
-      <w:r>
-        <w:rPr>
-          <w:lang w:val="en-US"/>
-        </w:rPr>
-        <w:t>5. Conclusion and Future Considerations</w:t>
-      </w:r>
-      <w:bookmarkEnd w:id="13"/>
-    </w:p>
-    <w:p>
-      <w:pPr>
-        <w:rPr>
-          <w:lang w:val="en-US"/>
-        </w:rPr>
-      </w:pPr>
-      <w:r>
-        <w:rPr>
-          <w:lang w:val="en-US"/>
-        </w:rPr>
-        <w:t>The design of this system, leveraging relational models and PostgreSQL's built-in security features (e.g., constraints, cascading deletes), provides a solid foundation for user authentication. Going forward, we could enhance this design by:</w:t>
-      </w:r>
-    </w:p>
-    <w:p>
-      <w:pPr>
-        <w:rPr>
-          <w:lang w:val="en-US"/>
-        </w:rPr>
-      </w:pPr>
-    </w:p>
-    <w:p>
-      <w:pPr>
-        <w:rPr>
-          <w:lang w:val="en-US"/>
-        </w:rPr>
-      </w:pPr>
-      <w:r>
-        <w:rPr>
-          <w:lang w:val="en-US"/>
-        </w:rPr>
-        <w:t>Using more advanced password hashing algorithms such as bcrypt or Argon2, which are more resistant to brute-force attacks.</w:t>
-      </w:r>
-    </w:p>
-    <w:p>
-      <w:pPr>
-        <w:rPr>
-          <w:lang w:val="en-US"/>
-        </w:rPr>
-      </w:pPr>
-      <w:r>
-        <w:rPr>
-          <w:lang w:val="en-US"/>
-        </w:rPr>
-        <w:t>Adding support for two-factor authentication (2FA) to further secure user accounts.</w:t>
-      </w:r>
-    </w:p>
-    <w:p>
-      <w:pPr>
-        <w:rPr>
-          <w:lang w:val="en-US"/>
-        </w:rPr>
-      </w:pPr>
-      <w:r>
-        <w:rPr>
-          <w:lang w:val="en-US"/>
-        </w:rPr>
-        <w:t>Implementing rate-limiting on login attempts to mitigate brute-force attack attempts.</w:t>
-      </w:r>
-    </w:p>
-    <w:p>
-      <w:pPr>
-        <w:pStyle w:val="Heading1"/>
-        <w:rPr>
-          <w:lang w:val="en-US"/>
-        </w:rPr>
-      </w:pPr>
-      <w:bookmarkStart w:id="14" w:name="_Toc180661245"/>
-      <w:r>
-        <w:rPr>
-          <w:lang w:val="en-US"/>
-        </w:rPr>
-        <w:t>6. Additional Features</w:t>
-      </w:r>
-      <w:bookmarkEnd w:id="14"/>
-    </w:p>
-    <w:p>
-      <w:pPr>
-        <w:rPr>
-          <w:lang w:val="en-US"/>
-        </w:rPr>
-      </w:pPr>
-      <w:r>
-        <w:rPr>
-          <w:lang w:val="en-US"/>
-        </w:rPr>
-        <w:t>Potential future features that could be added include:</w:t>
-      </w:r>
-    </w:p>
-    <w:p>
-      <w:pPr>
-        <w:rPr>
-          <w:lang w:val="en-US"/>
-        </w:rPr>
-      </w:pPr>
-    </w:p>
-    <w:p>
-      <w:pPr>
-        <w:rPr>
-          <w:lang w:val="en-US"/>
-        </w:rPr>
-      </w:pPr>
-      <w:r>
-        <w:rPr>
-          <w:lang w:val="en-US"/>
-        </w:rPr>
-        <w:t>Password reset functionality: Allow users to reset their passwords in a secure manner, possibly sending a reset token to their email.</w:t>
-      </w:r>
-    </w:p>
-    <w:p>
-      <w:pPr>
-        <w:rPr>
-          <w:lang w:val="en-US"/>
-        </w:rPr>
-      </w:pPr>
-      <w:r>
-        <w:rPr>
-          <w:lang w:val="en-US"/>
-        </w:rPr>
-        <w:lastRenderedPageBreak/>
-        <w:t>Account management: Enabling users to update their usernames and passwords directly from the user interface, while maintaining the security of their credentials.</w:t>
-      </w:r>
+    </w:p>
+    <w:bookmarkStart w:id="15" w:name="_Toc180748206" w:displacedByCustomXml="next"/>
+    <w:sdt>
+      <w:sdtPr>
+        <w:id w:val="-1066340061"/>
+        <w:docPartObj>
+          <w:docPartGallery w:val="Bibliographies"/>
+          <w:docPartUnique/>
+        </w:docPartObj>
+      </w:sdtPr>
+      <w:sdtEndPr>
+        <w:rPr>
+          <w:rFonts w:asciiTheme="minorHAnsi" w:eastAsiaTheme="minorHAnsi" w:hAnsiTheme="minorHAnsi" w:cstheme="minorBidi"/>
+          <w:color w:val="auto"/>
+          <w:sz w:val="22"/>
+          <w:szCs w:val="22"/>
+        </w:rPr>
+      </w:sdtEndPr>
+      <w:sdtContent>
+        <w:p>
+          <w:pPr>
+            <w:pStyle w:val="Heading1"/>
+          </w:pPr>
+          <w:r>
+            <w:t>Bibliography</w:t>
+          </w:r>
+          <w:bookmarkEnd w:id="15"/>
+        </w:p>
+        <w:sdt>
+          <w:sdtPr>
+            <w:id w:val="111145805"/>
+            <w:bibliography/>
+          </w:sdtPr>
+          <w:sdtContent>
+            <w:p>
+              <w:pPr>
+                <w:pStyle w:val="Bibliography"/>
+                <w:ind w:left="720" w:hanging="720"/>
+                <w:rPr>
+                  <w:noProof/>
+                  <w:kern w:val="0"/>
+                  <w:sz w:val="24"/>
+                  <w:szCs w:val="24"/>
+                  <w14:ligatures w14:val="none"/>
+                </w:rPr>
+              </w:pPr>
+              <w:r>
+                <w:fldChar w:fldCharType="begin"/>
+              </w:r>
+              <w:r>
+                <w:instrText xml:space="preserve"> BIBLIOGRAPHY </w:instrText>
+              </w:r>
+              <w:r>
+                <w:fldChar w:fldCharType="separate"/>
+              </w:r>
+              <w:r>
+                <w:rPr>
+                  <w:noProof/>
+                </w:rPr>
+                <w:t xml:space="preserve">Arias, D. (2021, February 25). </w:t>
+              </w:r>
+              <w:r>
+                <w:rPr>
+                  <w:i/>
+                  <w:iCs/>
+                  <w:noProof/>
+                </w:rPr>
+                <w:t>Adding Salt to Hashing: A Better Way to Store Passwords</w:t>
+              </w:r>
+              <w:r>
+                <w:rPr>
+                  <w:noProof/>
+                </w:rPr>
+                <w:t>. Retrieved from Auth0: https://auth0.com/blog/adding-salt-to-hashing-a-better-way-to-store-passwords/</w:t>
+              </w:r>
+            </w:p>
+            <w:p>
+              <w:pPr>
+                <w:pStyle w:val="Bibliography"/>
+                <w:ind w:left="720" w:hanging="720"/>
+                <w:rPr>
+                  <w:noProof/>
+                </w:rPr>
+              </w:pPr>
+              <w:r>
+                <w:rPr>
+                  <w:noProof/>
+                </w:rPr>
+                <w:t xml:space="preserve">Oracle. (n.d.). </w:t>
+              </w:r>
+              <w:r>
+                <w:rPr>
+                  <w:i/>
+                  <w:iCs/>
+                  <w:noProof/>
+                </w:rPr>
+                <w:t>SQL Developer Data Modeler User's Guide</w:t>
+              </w:r>
+              <w:r>
+                <w:rPr>
+                  <w:noProof/>
+                </w:rPr>
+                <w:t>. Retrieved from Oracle Help Center: https://docs.oracle.com/cd/E39885_01/doc.40/e48205/tut_data_modeling.htm#DMDUG36166</w:t>
+              </w:r>
+            </w:p>
+            <w:p>
+              <w:r>
+                <w:rPr>
+                  <w:b/>
+                  <w:bCs/>
+                  <w:noProof/>
+                </w:rPr>
+                <w:fldChar w:fldCharType="end"/>
+              </w:r>
+            </w:p>
+          </w:sdtContent>
+        </w:sdt>
+      </w:sdtContent>
+    </w:sdt>
+    <w:p>
+      <w:pPr>
+        <w:rPr>
+          <w:lang w:val="en-US"/>
+        </w:rPr>
+      </w:pPr>
+    </w:p>
+    <w:p>
+      <w:pPr>
+        <w:rPr>
+          <w:lang w:val="en-US"/>
+        </w:rPr>
+      </w:pPr>
+    </w:p>
+    <w:p>
+      <w:pPr>
+        <w:rPr>
+          <w:lang w:val="en-US"/>
+        </w:rPr>
+      </w:pPr>
     </w:p>
     <w:sectPr>
       <w:pgSz w:w="11906" w:h="16838"/>
@@ -2292,6 +3071,103 @@
     </w:sectPr>
   </w:body>
 </w:document>
+</file>
+
+<file path=word/numbering.xml><?xml version="1.0" encoding="utf-8"?>
+<w:numbering xmlns:wpc="http://schemas.microsoft.com/office/word/2010/wordprocessingCanvas" xmlns:cx="http://schemas.microsoft.com/office/drawing/2014/chartex" xmlns:cx1="http://schemas.microsoft.com/office/drawing/2015/9/8/chartex" xmlns:cx2="http://schemas.microsoft.com/office/drawing/2015/10/21/chartex" xmlns:cx3="http://schemas.microsoft.com/office/drawing/2016/5/9/chartex" xmlns:cx4="http://schemas.microsoft.com/office/drawing/2016/5/10/chartex" xmlns:cx5="http://schemas.microsoft.com/office/drawing/2016/5/11/chartex" xmlns:cx6="http://schemas.microsoft.com/office/drawing/2016/5/12/chartex" xmlns:cx7="http://schemas.microsoft.com/office/drawing/2016/5/13/chartex" xmlns:cx8="http://schemas.microsoft.com/office/drawing/2016/5/14/chartex" xmlns:mc="http://schemas.openxmlformats.org/markup-compatibility/2006" xmlns:aink="http://schemas.microsoft.com/office/drawing/2016/ink" xmlns:am3d="http://schemas.microsoft.com/office/drawing/2017/model3d" xmlns:o="urn:schemas-microsoft-com:office:office" xmlns:oel="http://schemas.microsoft.com/office/2019/extlst" xmlns:r="http://schemas.openxmlformats.org/officeDocument/2006/relationships" xmlns:m="http://schemas.openxmlformats.org/officeDocument/2006/math" xmlns:v="urn:schemas-microsoft-com:vml" xmlns:wp14="http://schemas.microsoft.com/office/word/2010/wordprocessingDrawing" xmlns:wp="http://schemas.openxmlformats.org/drawingml/2006/wordprocessingDrawing" xmlns:w10="urn:schemas-microsoft-com:office:word" xmlns:w="http://schemas.openxmlformats.org/wordprocessingml/2006/main" xmlns:w14="http://schemas.microsoft.com/office/word/2010/wordml" xmlns:w15="http://schemas.microsoft.com/office/word/2012/wordml" xmlns:w16cex="http://schemas.microsoft.com/office/word/2018/wordml/cex" xmlns:w16cid="http://schemas.microsoft.com/office/word/2016/wordml/cid" xmlns:w16="http://schemas.microsoft.com/office/word/2018/wordml" xmlns:w16du="http://schemas.microsoft.com/office/word/2023/wordml/word16du" xmlns:w16sdtdh="http://schemas.microsoft.com/office/word/2020/wordml/sdtdatahash" xmlns:w16se="http://schemas.microsoft.com/office/word/2015/wordml/symex" xmlns:wpg="http://schemas.microsoft.com/office/word/2010/wordprocessingGroup" xmlns:wpi="http://schemas.microsoft.com/office/word/2010/wordprocessingInk" xmlns:wne="http://schemas.microsoft.com/office/word/2006/wordml" xmlns:wps="http://schemas.microsoft.com/office/word/2010/wordprocessingShape" mc:Ignorable="w14 w15 w16se w16cid w16 w16cex w16sdtdh w16du wp14">
+  <w:abstractNum w:abstractNumId="0" w15:restartNumberingAfterBreak="0">
+    <w:nsid w:val="521C3798"/>
+    <w:multiLevelType w:val="hybridMultilevel"/>
+    <w:tmpl w:val="B83C7662"/>
+    <w:lvl w:ilvl="0" w:tplc="7B0E5DC4">
+      <w:start w:val="1"/>
+      <w:numFmt w:val="decimal"/>
+      <w:lvlText w:val="%1."/>
+      <w:lvlJc w:val="left"/>
+      <w:pPr>
+        <w:ind w:left="744" w:hanging="384"/>
+      </w:pPr>
+      <w:rPr>
+        <w:rFonts w:hint="default"/>
+      </w:rPr>
+    </w:lvl>
+    <w:lvl w:ilvl="1" w:tplc="18090019" w:tentative="1">
+      <w:start w:val="1"/>
+      <w:numFmt w:val="lowerLetter"/>
+      <w:lvlText w:val="%2."/>
+      <w:lvlJc w:val="left"/>
+      <w:pPr>
+        <w:ind w:left="1440" w:hanging="360"/>
+      </w:pPr>
+    </w:lvl>
+    <w:lvl w:ilvl="2" w:tplc="1809001B" w:tentative="1">
+      <w:start w:val="1"/>
+      <w:numFmt w:val="lowerRoman"/>
+      <w:lvlText w:val="%3."/>
+      <w:lvlJc w:val="right"/>
+      <w:pPr>
+        <w:ind w:left="2160" w:hanging="180"/>
+      </w:pPr>
+    </w:lvl>
+    <w:lvl w:ilvl="3" w:tplc="1809000F" w:tentative="1">
+      <w:start w:val="1"/>
+      <w:numFmt w:val="decimal"/>
+      <w:lvlText w:val="%4."/>
+      <w:lvlJc w:val="left"/>
+      <w:pPr>
+        <w:ind w:left="2880" w:hanging="360"/>
+      </w:pPr>
+    </w:lvl>
+    <w:lvl w:ilvl="4" w:tplc="18090019" w:tentative="1">
+      <w:start w:val="1"/>
+      <w:numFmt w:val="lowerLetter"/>
+      <w:lvlText w:val="%5."/>
+      <w:lvlJc w:val="left"/>
+      <w:pPr>
+        <w:ind w:left="3600" w:hanging="360"/>
+      </w:pPr>
+    </w:lvl>
+    <w:lvl w:ilvl="5" w:tplc="1809001B" w:tentative="1">
+      <w:start w:val="1"/>
+      <w:numFmt w:val="lowerRoman"/>
+      <w:lvlText w:val="%6."/>
+      <w:lvlJc w:val="right"/>
+      <w:pPr>
+        <w:ind w:left="4320" w:hanging="180"/>
+      </w:pPr>
+    </w:lvl>
+    <w:lvl w:ilvl="6" w:tplc="1809000F" w:tentative="1">
+      <w:start w:val="1"/>
+      <w:numFmt w:val="decimal"/>
+      <w:lvlText w:val="%7."/>
+      <w:lvlJc w:val="left"/>
+      <w:pPr>
+        <w:ind w:left="5040" w:hanging="360"/>
+      </w:pPr>
+    </w:lvl>
+    <w:lvl w:ilvl="7" w:tplc="18090019" w:tentative="1">
+      <w:start w:val="1"/>
+      <w:numFmt w:val="lowerLetter"/>
+      <w:lvlText w:val="%8."/>
+      <w:lvlJc w:val="left"/>
+      <w:pPr>
+        <w:ind w:left="5760" w:hanging="360"/>
+      </w:pPr>
+    </w:lvl>
+    <w:lvl w:ilvl="8" w:tplc="1809001B" w:tentative="1">
+      <w:start w:val="1"/>
+      <w:numFmt w:val="lowerRoman"/>
+      <w:lvlText w:val="%9."/>
+      <w:lvlJc w:val="right"/>
+      <w:pPr>
+        <w:ind w:left="6480" w:hanging="180"/>
+      </w:pPr>
+    </w:lvl>
+  </w:abstractNum>
+  <w:num w:numId="1" w16cid:durableId="1596473426">
+    <w:abstractNumId w:val="0"/>
+  </w:num>
+</w:numbering>
 </file>
 
 <file path=word/styles.xml><?xml version="1.0" encoding="utf-8"?>
@@ -2897,6 +3773,7 @@
   <w:style w:type="character" w:default="1" w:styleId="DefaultParagraphFont">
     <w:name w:val="Default Paragraph Font"/>
     <w:uiPriority w:val="1"/>
+    <w:semiHidden/>
     <w:unhideWhenUsed/>
   </w:style>
   <w:style w:type="table" w:default="1" w:styleId="TableNormal">
@@ -3253,6 +4130,14 @@
       <w:u w:val="single"/>
     </w:rPr>
   </w:style>
+  <w:style w:type="paragraph" w:styleId="Bibliography">
+    <w:name w:val="Bibliography"/>
+    <w:basedOn w:val="Normal"/>
+    <w:next w:val="Normal"/>
+    <w:uiPriority w:val="37"/>
+    <w:unhideWhenUsed/>
+    <w:rsid w:val="0036470F"/>
+  </w:style>
 </w:styles>
 </file>
 
@@ -3549,4 +4434,53 @@
     </a:ext>
   </a:extLst>
 </a:theme>
+</file>
+
+<file path=customXml/item1.xml><?xml version="1.0" encoding="utf-8"?>
+<b:Sources xmlns:b="http://schemas.openxmlformats.org/officeDocument/2006/bibliography" xmlns="http://schemas.openxmlformats.org/officeDocument/2006/bibliography" SelectedStyle="\APASixthEditionOfficeOnline.xsl" StyleName="APA" Version="6">
+  <b:Source>
+    <b:Tag>Ari21</b:Tag>
+    <b:SourceType>InternetSite</b:SourceType>
+    <b:Guid>{8730DD8D-61B4-41F7-8D82-FA9A54BBA086}</b:Guid>
+    <b:Author>
+      <b:Author>
+        <b:NameList>
+          <b:Person>
+            <b:Last>Arias</b:Last>
+            <b:First>Dan</b:First>
+          </b:Person>
+        </b:NameList>
+      </b:Author>
+    </b:Author>
+    <b:Title>Adding Salt to Hashing: A Better Way to Store Passwords</b:Title>
+    <b:InternetSiteTitle>Auth0</b:InternetSiteTitle>
+    <b:Year>2021</b:Year>
+    <b:Month>February</b:Month>
+    <b:Day>25</b:Day>
+    <b:URL>https://auth0.com/blog/adding-salt-to-hashing-a-better-way-to-store-passwords/</b:URL>
+    <b:RefOrder>2</b:RefOrder>
+  </b:Source>
+  <b:Source>
+    <b:Tag>Ora</b:Tag>
+    <b:SourceType>InternetSite</b:SourceType>
+    <b:Guid>{6569CBA4-2B22-4394-9AC4-63DDFE2E47C6}</b:Guid>
+    <b:Author>
+      <b:Author>
+        <b:Corporate>Oracle</b:Corporate>
+      </b:Author>
+    </b:Author>
+    <b:Title>SQL Developer Data Modeler User's Guide</b:Title>
+    <b:InternetSiteTitle>Oracle Help Center</b:InternetSiteTitle>
+    <b:URL>https://docs.oracle.com/cd/E39885_01/doc.40/e48205/tut_data_modeling.htm#DMDUG36166</b:URL>
+    <b:RefOrder>1</b:RefOrder>
+  </b:Source>
+</b:Sources>
+</file>
+
+<file path=customXml/itemProps1.xml><?xml version="1.0" encoding="utf-8"?>
+<ds:datastoreItem xmlns:ds="http://schemas.openxmlformats.org/officeDocument/2006/customXml" ds:itemID="{AA9AF626-4712-4359-A0BB-9C0797627DAE}">
+  <ds:schemaRefs>
+    <ds:schemaRef ds:uri="http://schemas.openxmlformats.org/officeDocument/2006/bibliography"/>
+  </ds:schemaRefs>
+</ds:datastoreItem>
 </file>
</xml_diff>